<commit_message>
Half way through creating Maintenance Role (using syncfusion) Adding and Improving MaintenanceReport and MaintenanceSchedule Table
</commit_message>
<xml_diff>
--- a/Diagram/template_usecasedesc.docx
+++ b/Diagram/template_usecasedesc.docx
@@ -242,7 +242,25 @@
                 <w:sz w:val="24"/>
                 <w:szCs w:val="24"/>
               </w:rPr>
-              <w:t>Customer Service input customer’s credit card number, then the system show the transaction data.</w:t>
+              <w:t xml:space="preserve">Customer Service input customer’s credit card number, then the system </w:t>
+            </w:r>
+            <w:proofErr w:type="gramStart"/>
+            <w:r>
+              <w:rPr>
+                <w:rFonts w:ascii="Times New Roman" w:hAnsi="Times New Roman" w:cs="Times New Roman"/>
+                <w:sz w:val="24"/>
+                <w:szCs w:val="24"/>
+              </w:rPr>
+              <w:t>show</w:t>
+            </w:r>
+            <w:proofErr w:type="gramEnd"/>
+            <w:r>
+              <w:rPr>
+                <w:rFonts w:ascii="Times New Roman" w:hAnsi="Times New Roman" w:cs="Times New Roman"/>
+                <w:sz w:val="24"/>
+                <w:szCs w:val="24"/>
+              </w:rPr>
+              <w:t xml:space="preserve"> the transaction data.</w:t>
             </w:r>
           </w:p>
         </w:tc>
@@ -403,6 +421,14 @@
               </w:rPr>
               <w:t>Customer, Customer Service</w:t>
             </w:r>
+            <w:r>
+              <w:rPr>
+                <w:rFonts w:ascii="Times New Roman" w:hAnsi="Times New Roman" w:cs="Times New Roman"/>
+                <w:sz w:val="24"/>
+                <w:szCs w:val="24"/>
+              </w:rPr>
+              <w:t>, Finance Team</w:t>
+            </w:r>
           </w:p>
         </w:tc>
       </w:tr>
@@ -456,35 +482,7 @@
                 <w:sz w:val="24"/>
                 <w:szCs w:val="24"/>
               </w:rPr>
-              <w:t>-</w:t>
-            </w:r>
-            <w:r>
-              <w:rPr>
-                <w:rFonts w:ascii="Times New Roman" w:hAnsi="Times New Roman" w:cs="Times New Roman"/>
-                <w:sz w:val="24"/>
-                <w:szCs w:val="24"/>
-              </w:rPr>
-              <w:t xml:space="preserve">Requested date must be within a month. </w:t>
-            </w:r>
-          </w:p>
-          <w:p>
-            <w:pPr>
-              <w:tabs>
-                <w:tab w:val="left" w:pos="3810"/>
-              </w:tabs>
-              <w:rPr>
-                <w:rFonts w:ascii="Times New Roman" w:hAnsi="Times New Roman" w:cs="Times New Roman"/>
-                <w:sz w:val="24"/>
-                <w:szCs w:val="24"/>
-              </w:rPr>
-            </w:pPr>
-            <w:r>
-              <w:rPr>
-                <w:rFonts w:ascii="Times New Roman" w:hAnsi="Times New Roman" w:cs="Times New Roman"/>
-                <w:sz w:val="24"/>
-                <w:szCs w:val="24"/>
-              </w:rPr>
-              <w:t>-Customer Service at credit card transaction menu</w:t>
+              <w:t>Ask the Customer Service to show data</w:t>
             </w:r>
           </w:p>
         </w:tc>
@@ -759,6 +757,7 @@
               </w:rPr>
               <w:t xml:space="preserve">2.1 Show valid transaction </w:t>
             </w:r>
+            <w:proofErr w:type="gramStart"/>
             <w:r>
               <w:rPr>
                 <w:rFonts w:ascii="Times New Roman" w:hAnsi="Times New Roman" w:cs="Times New Roman"/>
@@ -773,7 +772,16 @@
                 <w:sz w:val="24"/>
                 <w:szCs w:val="24"/>
               </w:rPr>
-              <w:t xml:space="preserve"> (within a month)</w:t>
+              <w:t xml:space="preserve"> (</w:t>
+            </w:r>
+            <w:proofErr w:type="gramEnd"/>
+            <w:r>
+              <w:rPr>
+                <w:rFonts w:ascii="Times New Roman" w:hAnsi="Times New Roman" w:cs="Times New Roman"/>
+                <w:sz w:val="24"/>
+                <w:szCs w:val="24"/>
+              </w:rPr>
+              <w:t>within a month)</w:t>
             </w:r>
           </w:p>
           <w:p>
@@ -1410,7 +1418,7 @@
                 <w:sz w:val="24"/>
                 <w:szCs w:val="24"/>
               </w:rPr>
-              <w:t xml:space="preserve">-There </w:t>
+              <w:t xml:space="preserve">There </w:t>
             </w:r>
             <w:r>
               <w:rPr>
@@ -1443,26 +1451,6 @@
                 <w:szCs w:val="24"/>
               </w:rPr>
               <w:t xml:space="preserve"> to be maintained</w:t>
-            </w:r>
-          </w:p>
-          <w:p>
-            <w:pPr>
-              <w:tabs>
-                <w:tab w:val="left" w:pos="3810"/>
-              </w:tabs>
-              <w:rPr>
-                <w:rFonts w:ascii="Times New Roman" w:hAnsi="Times New Roman" w:cs="Times New Roman"/>
-                <w:sz w:val="24"/>
-                <w:szCs w:val="24"/>
-              </w:rPr>
-            </w:pPr>
-            <w:r>
-              <w:rPr>
-                <w:rFonts w:ascii="Times New Roman" w:hAnsi="Times New Roman" w:cs="Times New Roman"/>
-                <w:sz w:val="24"/>
-                <w:szCs w:val="24"/>
-              </w:rPr>
-              <w:t>-Maintenance Team at Schedule menu</w:t>
             </w:r>
           </w:p>
         </w:tc>
@@ -1514,7 +1502,23 @@
                 <w:sz w:val="24"/>
                 <w:szCs w:val="24"/>
               </w:rPr>
-              <w:t>-Maintenance Schedule is set and ready for action</w:t>
+              <w:t>Maintenance Schedule is set and ready for</w:t>
+            </w:r>
+            <w:r>
+              <w:rPr>
+                <w:rFonts w:ascii="Times New Roman" w:hAnsi="Times New Roman" w:cs="Times New Roman"/>
+                <w:sz w:val="24"/>
+                <w:szCs w:val="24"/>
+              </w:rPr>
+              <w:t xml:space="preserve"> further</w:t>
+            </w:r>
+            <w:r>
+              <w:rPr>
+                <w:rFonts w:ascii="Times New Roman" w:hAnsi="Times New Roman" w:cs="Times New Roman"/>
+                <w:sz w:val="24"/>
+                <w:szCs w:val="24"/>
+              </w:rPr>
+              <w:t xml:space="preserve"> action</w:t>
             </w:r>
           </w:p>
         </w:tc>
@@ -1863,7 +1867,25 @@
                 <w:sz w:val="24"/>
                 <w:szCs w:val="24"/>
               </w:rPr>
-              <w:t xml:space="preserve">2.1 Time schedule is overlap with other item </w:t>
+              <w:t xml:space="preserve">2.1 Time schedule is overlap with </w:t>
+            </w:r>
+            <w:proofErr w:type="gramStart"/>
+            <w:r>
+              <w:rPr>
+                <w:rFonts w:ascii="Times New Roman" w:hAnsi="Times New Roman" w:cs="Times New Roman"/>
+                <w:sz w:val="24"/>
+                <w:szCs w:val="24"/>
+              </w:rPr>
+              <w:t>other</w:t>
+            </w:r>
+            <w:proofErr w:type="gramEnd"/>
+            <w:r>
+              <w:rPr>
+                <w:rFonts w:ascii="Times New Roman" w:hAnsi="Times New Roman" w:cs="Times New Roman"/>
+                <w:sz w:val="24"/>
+                <w:szCs w:val="24"/>
+              </w:rPr>
+              <w:t xml:space="preserve"> item </w:t>
             </w:r>
           </w:p>
           <w:p>
@@ -2326,27 +2348,7 @@
                 <w:sz w:val="24"/>
                 <w:szCs w:val="24"/>
               </w:rPr>
-              <w:t>-Customer provides all necessary documents</w:t>
-            </w:r>
-          </w:p>
-          <w:p>
-            <w:pPr>
-              <w:tabs>
-                <w:tab w:val="left" w:pos="3810"/>
-              </w:tabs>
-              <w:rPr>
-                <w:rFonts w:ascii="Times New Roman" w:hAnsi="Times New Roman" w:cs="Times New Roman"/>
-                <w:sz w:val="24"/>
-                <w:szCs w:val="24"/>
-              </w:rPr>
-            </w:pPr>
-            <w:r>
-              <w:rPr>
-                <w:rFonts w:ascii="Times New Roman" w:hAnsi="Times New Roman" w:cs="Times New Roman"/>
-                <w:sz w:val="24"/>
-                <w:szCs w:val="24"/>
-              </w:rPr>
-              <w:t>-Customer Service at “Create Request” menu</w:t>
+              <w:t>Customer provides all necessary documents</w:t>
             </w:r>
           </w:p>
         </w:tc>
@@ -2398,7 +2400,23 @@
                 <w:sz w:val="24"/>
                 <w:szCs w:val="24"/>
               </w:rPr>
-              <w:t>-Credit Card Request is send to Finance Team and Credit Card Company</w:t>
+              <w:t xml:space="preserve">Credit Card Request is </w:t>
+            </w:r>
+            <w:r>
+              <w:rPr>
+                <w:rFonts w:ascii="Times New Roman" w:hAnsi="Times New Roman" w:cs="Times New Roman"/>
+                <w:sz w:val="24"/>
+                <w:szCs w:val="24"/>
+              </w:rPr>
+              <w:t>sent</w:t>
+            </w:r>
+            <w:r>
+              <w:rPr>
+                <w:rFonts w:ascii="Times New Roman" w:hAnsi="Times New Roman" w:cs="Times New Roman"/>
+                <w:sz w:val="24"/>
+                <w:szCs w:val="24"/>
+              </w:rPr>
+              <w:t xml:space="preserve"> to Finance Team and Credit Card Company</w:t>
             </w:r>
           </w:p>
         </w:tc>
@@ -2548,7 +2566,15 @@
                 <w:sz w:val="24"/>
                 <w:szCs w:val="24"/>
               </w:rPr>
-              <w:t xml:space="preserve">Input all necessary documents data </w:t>
+              <w:t>Store</w:t>
+            </w:r>
+            <w:r>
+              <w:rPr>
+                <w:rFonts w:ascii="Times New Roman" w:hAnsi="Times New Roman" w:cs="Times New Roman"/>
+                <w:sz w:val="24"/>
+                <w:szCs w:val="24"/>
+              </w:rPr>
+              <w:t xml:space="preserve"> all necessary documents data </w:t>
             </w:r>
           </w:p>
           <w:p>
@@ -2615,7 +2641,69 @@
                 <w:sz w:val="24"/>
                 <w:szCs w:val="24"/>
               </w:rPr>
-              <w:t>3.1 Send request to Financial Team and Credit Card</w:t>
+              <w:t>2.1 Insert all documents to database</w:t>
+            </w:r>
+          </w:p>
+          <w:p>
+            <w:pPr>
+              <w:ind w:left="360"/>
+              <w:rPr>
+                <w:rFonts w:ascii="Times New Roman" w:hAnsi="Times New Roman" w:cs="Times New Roman"/>
+                <w:sz w:val="24"/>
+                <w:szCs w:val="24"/>
+              </w:rPr>
+            </w:pPr>
+            <w:r>
+              <w:rPr>
+                <w:rFonts w:ascii="Times New Roman" w:hAnsi="Times New Roman" w:cs="Times New Roman"/>
+                <w:sz w:val="24"/>
+                <w:szCs w:val="24"/>
+              </w:rPr>
+              <w:t xml:space="preserve">3.1 </w:t>
+            </w:r>
+            <w:r>
+              <w:rPr>
+                <w:rFonts w:ascii="Times New Roman" w:hAnsi="Times New Roman" w:cs="Times New Roman"/>
+                <w:sz w:val="24"/>
+                <w:szCs w:val="24"/>
+              </w:rPr>
+              <w:t>Insert new credit card request to database</w:t>
+            </w:r>
+          </w:p>
+          <w:p>
+            <w:pPr>
+              <w:ind w:left="360"/>
+              <w:rPr>
+                <w:rFonts w:ascii="Times New Roman" w:hAnsi="Times New Roman" w:cs="Times New Roman"/>
+                <w:sz w:val="24"/>
+                <w:szCs w:val="24"/>
+              </w:rPr>
+            </w:pPr>
+            <w:proofErr w:type="gramStart"/>
+            <w:r>
+              <w:rPr>
+                <w:rFonts w:ascii="Times New Roman" w:hAnsi="Times New Roman" w:cs="Times New Roman"/>
+                <w:sz w:val="24"/>
+                <w:szCs w:val="24"/>
+              </w:rPr>
+              <w:t xml:space="preserve">3.2  </w:t>
+            </w:r>
+            <w:r>
+              <w:rPr>
+                <w:rFonts w:ascii="Times New Roman" w:hAnsi="Times New Roman" w:cs="Times New Roman"/>
+                <w:sz w:val="24"/>
+                <w:szCs w:val="24"/>
+              </w:rPr>
+              <w:t>Send</w:t>
+            </w:r>
+            <w:proofErr w:type="gramEnd"/>
+            <w:r>
+              <w:rPr>
+                <w:rFonts w:ascii="Times New Roman" w:hAnsi="Times New Roman" w:cs="Times New Roman"/>
+                <w:sz w:val="24"/>
+                <w:szCs w:val="24"/>
+              </w:rPr>
+              <w:t xml:space="preserve"> request to Financial Team and Credit Card</w:t>
             </w:r>
           </w:p>
         </w:tc>
@@ -3169,35 +3257,7 @@
                 <w:sz w:val="24"/>
                 <w:szCs w:val="24"/>
               </w:rPr>
-              <w:t xml:space="preserve">-Employee’s completion of work and performance satisfied the resignation terms. </w:t>
-            </w:r>
-          </w:p>
-          <w:p>
-            <w:pPr>
-              <w:tabs>
-                <w:tab w:val="left" w:pos="3810"/>
-              </w:tabs>
-              <w:rPr>
-                <w:rFonts w:ascii="Times New Roman" w:hAnsi="Times New Roman" w:cs="Times New Roman"/>
-                <w:sz w:val="24"/>
-                <w:szCs w:val="24"/>
-              </w:rPr>
-            </w:pPr>
-            <w:r>
-              <w:rPr>
-                <w:rFonts w:ascii="Times New Roman" w:hAnsi="Times New Roman" w:cs="Times New Roman"/>
-                <w:sz w:val="24"/>
-                <w:szCs w:val="24"/>
-              </w:rPr>
-              <w:t xml:space="preserve">-Manager at “Employee </w:t>
-            </w:r>
-            <w:r>
-              <w:rPr>
-                <w:rFonts w:ascii="Times New Roman" w:hAnsi="Times New Roman" w:cs="Times New Roman"/>
-                <w:sz w:val="24"/>
-                <w:szCs w:val="24"/>
-              </w:rPr>
-              <w:t>Resignation” menu</w:t>
+              <w:t xml:space="preserve">Employee’s completion of work and performance satisfied the resignation terms. </w:t>
             </w:r>
           </w:p>
         </w:tc>
@@ -3249,7 +3309,7 @@
                 <w:sz w:val="24"/>
                 <w:szCs w:val="24"/>
               </w:rPr>
-              <w:t>-Employee resign</w:t>
+              <w:t>Employee resign</w:t>
             </w:r>
             <w:r>
               <w:rPr>
@@ -3258,6 +3318,34 @@
                 <w:szCs w:val="24"/>
               </w:rPr>
               <w:t>s</w:t>
+            </w:r>
+            <w:r>
+              <w:rPr>
+                <w:rFonts w:ascii="Times New Roman" w:hAnsi="Times New Roman" w:cs="Times New Roman"/>
+                <w:sz w:val="24"/>
+                <w:szCs w:val="24"/>
+              </w:rPr>
+              <w:t xml:space="preserve"> (</w:t>
+            </w:r>
+            <w:r>
+              <w:rPr>
+                <w:rFonts w:ascii="Times New Roman" w:hAnsi="Times New Roman" w:cs="Times New Roman"/>
+                <w:b/>
+                <w:bCs/>
+                <w:i/>
+                <w:iCs/>
+                <w:sz w:val="24"/>
+                <w:szCs w:val="24"/>
+              </w:rPr>
+              <w:t>or not</w:t>
+            </w:r>
+            <w:r>
+              <w:rPr>
+                <w:rFonts w:ascii="Times New Roman" w:hAnsi="Times New Roman" w:cs="Times New Roman"/>
+                <w:sz w:val="24"/>
+                <w:szCs w:val="24"/>
+              </w:rPr>
+              <w:t>)</w:t>
             </w:r>
             <w:r>
               <w:rPr>
@@ -3596,7 +3684,25 @@
                 <w:sz w:val="24"/>
                 <w:szCs w:val="24"/>
               </w:rPr>
-              <w:t xml:space="preserve">2.1 Employee’s completion of work and performance doesn’t satisfy the terms and condition </w:t>
+              <w:t xml:space="preserve">2.1 Employee’s completion of work and performance </w:t>
+            </w:r>
+            <w:proofErr w:type="gramStart"/>
+            <w:r>
+              <w:rPr>
+                <w:rFonts w:ascii="Times New Roman" w:hAnsi="Times New Roman" w:cs="Times New Roman"/>
+                <w:sz w:val="24"/>
+                <w:szCs w:val="24"/>
+              </w:rPr>
+              <w:t>doesn’t</w:t>
+            </w:r>
+            <w:proofErr w:type="gramEnd"/>
+            <w:r>
+              <w:rPr>
+                <w:rFonts w:ascii="Times New Roman" w:hAnsi="Times New Roman" w:cs="Times New Roman"/>
+                <w:sz w:val="24"/>
+                <w:szCs w:val="24"/>
+              </w:rPr>
+              <w:t xml:space="preserve"> satisfy the terms and condition </w:t>
             </w:r>
           </w:p>
         </w:tc>
@@ -3716,7 +3822,25 @@
                 <w:sz w:val="24"/>
                 <w:szCs w:val="24"/>
               </w:rPr>
-              <w:t xml:space="preserve">Customer Service generate VA manually one data at a time or provide data using excel to generate several VAs at once. </w:t>
+              <w:t xml:space="preserve">Customer Service generate VA manually one data at a time or provide data using excel to generate several </w:t>
+            </w:r>
+            <w:proofErr w:type="gramStart"/>
+            <w:r>
+              <w:rPr>
+                <w:rFonts w:ascii="Times New Roman" w:hAnsi="Times New Roman" w:cs="Times New Roman"/>
+                <w:sz w:val="24"/>
+                <w:szCs w:val="24"/>
+              </w:rPr>
+              <w:t>VAs</w:t>
+            </w:r>
+            <w:proofErr w:type="gramEnd"/>
+            <w:r>
+              <w:rPr>
+                <w:rFonts w:ascii="Times New Roman" w:hAnsi="Times New Roman" w:cs="Times New Roman"/>
+                <w:sz w:val="24"/>
+                <w:szCs w:val="24"/>
+              </w:rPr>
+              <w:t xml:space="preserve"> at once. </w:t>
             </w:r>
           </w:p>
         </w:tc>
@@ -3836,7 +3960,25 @@
                 <w:sz w:val="24"/>
                 <w:szCs w:val="24"/>
               </w:rPr>
-              <w:t xml:space="preserve">Customer Service could generate VA manually one data at a time or provide the data using excel to generate several VAs at once (read excel). </w:t>
+              <w:t xml:space="preserve">Customer Service could generate VA manually one data at a time or provide the data using excel to generate several </w:t>
+            </w:r>
+            <w:proofErr w:type="gramStart"/>
+            <w:r>
+              <w:rPr>
+                <w:rFonts w:ascii="Times New Roman" w:hAnsi="Times New Roman" w:cs="Times New Roman"/>
+                <w:sz w:val="24"/>
+                <w:szCs w:val="24"/>
+              </w:rPr>
+              <w:t>VAs</w:t>
+            </w:r>
+            <w:proofErr w:type="gramEnd"/>
+            <w:r>
+              <w:rPr>
+                <w:rFonts w:ascii="Times New Roman" w:hAnsi="Times New Roman" w:cs="Times New Roman"/>
+                <w:sz w:val="24"/>
+                <w:szCs w:val="24"/>
+              </w:rPr>
+              <w:t xml:space="preserve"> at once (read excel). </w:t>
             </w:r>
           </w:p>
         </w:tc>
@@ -3997,6 +4139,14 @@
               </w:rPr>
               <w:t>Customer Service, Customer</w:t>
             </w:r>
+            <w:r>
+              <w:rPr>
+                <w:rFonts w:ascii="Times New Roman" w:hAnsi="Times New Roman" w:cs="Times New Roman"/>
+                <w:sz w:val="24"/>
+                <w:szCs w:val="24"/>
+              </w:rPr>
+              <w:t>, Finance Team</w:t>
+            </w:r>
           </w:p>
         </w:tc>
       </w:tr>
@@ -4050,14 +4200,6 @@
                 <w:sz w:val="24"/>
                 <w:szCs w:val="24"/>
               </w:rPr>
-              <w:t>-</w:t>
-            </w:r>
-            <w:r>
-              <w:rPr>
-                <w:rFonts w:ascii="Times New Roman" w:hAnsi="Times New Roman" w:cs="Times New Roman"/>
-                <w:sz w:val="24"/>
-                <w:szCs w:val="24"/>
-              </w:rPr>
               <w:t xml:space="preserve">Customer Service </w:t>
             </w:r>
             <w:r>
@@ -4068,25 +4210,13 @@
               </w:rPr>
               <w:t>provided with data</w:t>
             </w:r>
-          </w:p>
-          <w:p>
-            <w:pPr>
-              <w:tabs>
-                <w:tab w:val="left" w:pos="3810"/>
-              </w:tabs>
-              <w:rPr>
-                <w:rFonts w:ascii="Times New Roman" w:hAnsi="Times New Roman" w:cs="Times New Roman"/>
-                <w:sz w:val="24"/>
-                <w:szCs w:val="24"/>
-              </w:rPr>
-            </w:pPr>
-            <w:r>
-              <w:rPr>
-                <w:rFonts w:ascii="Times New Roman" w:hAnsi="Times New Roman" w:cs="Times New Roman"/>
-                <w:sz w:val="24"/>
-                <w:szCs w:val="24"/>
-              </w:rPr>
-              <w:t>-Customer Service at “Generate VA” menu</w:t>
+            <w:r>
+              <w:rPr>
+                <w:rFonts w:ascii="Times New Roman" w:hAnsi="Times New Roman" w:cs="Times New Roman"/>
+                <w:sz w:val="24"/>
+                <w:szCs w:val="24"/>
+              </w:rPr>
+              <w:t xml:space="preserve"> (singular or excel)</w:t>
             </w:r>
           </w:p>
         </w:tc>
@@ -4138,7 +4268,7 @@
                 <w:sz w:val="24"/>
                 <w:szCs w:val="24"/>
               </w:rPr>
-              <w:t>-All requested VA is generated</w:t>
+              <w:t>All requested VA is generated</w:t>
             </w:r>
           </w:p>
         </w:tc>
@@ -4338,6 +4468,28 @@
                 <w:szCs w:val="24"/>
               </w:rPr>
               <w:t>Append character to customer information</w:t>
+            </w:r>
+          </w:p>
+          <w:p>
+            <w:pPr>
+              <w:pStyle w:val="ListParagraph"/>
+              <w:numPr>
+                <w:ilvl w:val="1"/>
+                <w:numId w:val="15"/>
+              </w:numPr>
+              <w:rPr>
+                <w:rFonts w:ascii="Times New Roman" w:hAnsi="Times New Roman" w:cs="Times New Roman"/>
+                <w:sz w:val="24"/>
+                <w:szCs w:val="24"/>
+              </w:rPr>
+            </w:pPr>
+            <w:r>
+              <w:rPr>
+                <w:rFonts w:ascii="Times New Roman" w:hAnsi="Times New Roman" w:cs="Times New Roman"/>
+                <w:sz w:val="24"/>
+                <w:szCs w:val="24"/>
+              </w:rPr>
+              <w:t>Insert transaction data to database</w:t>
             </w:r>
           </w:p>
           <w:p>
@@ -5785,9 +5937,122 @@
     </w:lvl>
   </w:abstractNum>
   <w:abstractNum w:abstractNumId="12" w15:restartNumberingAfterBreak="0">
+    <w:nsid w:val="5EDE25C2"/>
+    <w:multiLevelType w:val="multilevel"/>
+    <w:tmpl w:val="33DE4252"/>
+    <w:lvl w:ilvl="0">
+      <w:start w:val="2"/>
+      <w:numFmt w:val="decimal"/>
+      <w:lvlText w:val="%1"/>
+      <w:lvlJc w:val="left"/>
+      <w:pPr>
+        <w:ind w:left="360" w:hanging="360"/>
+      </w:pPr>
+      <w:rPr>
+        <w:rFonts w:hint="default"/>
+      </w:rPr>
+    </w:lvl>
+    <w:lvl w:ilvl="1">
+      <w:start w:val="1"/>
+      <w:numFmt w:val="decimal"/>
+      <w:lvlText w:val="%1.%2"/>
+      <w:lvlJc w:val="left"/>
+      <w:pPr>
+        <w:ind w:left="720" w:hanging="360"/>
+      </w:pPr>
+      <w:rPr>
+        <w:rFonts w:hint="default"/>
+      </w:rPr>
+    </w:lvl>
+    <w:lvl w:ilvl="2">
+      <w:start w:val="1"/>
+      <w:numFmt w:val="decimal"/>
+      <w:lvlText w:val="%1.%2.%3"/>
+      <w:lvlJc w:val="left"/>
+      <w:pPr>
+        <w:ind w:left="1440" w:hanging="720"/>
+      </w:pPr>
+      <w:rPr>
+        <w:rFonts w:hint="default"/>
+      </w:rPr>
+    </w:lvl>
+    <w:lvl w:ilvl="3">
+      <w:start w:val="1"/>
+      <w:numFmt w:val="decimal"/>
+      <w:lvlText w:val="%1.%2.%3.%4"/>
+      <w:lvlJc w:val="left"/>
+      <w:pPr>
+        <w:ind w:left="1800" w:hanging="720"/>
+      </w:pPr>
+      <w:rPr>
+        <w:rFonts w:hint="default"/>
+      </w:rPr>
+    </w:lvl>
+    <w:lvl w:ilvl="4">
+      <w:start w:val="1"/>
+      <w:numFmt w:val="decimal"/>
+      <w:lvlText w:val="%1.%2.%3.%4.%5"/>
+      <w:lvlJc w:val="left"/>
+      <w:pPr>
+        <w:ind w:left="2520" w:hanging="1080"/>
+      </w:pPr>
+      <w:rPr>
+        <w:rFonts w:hint="default"/>
+      </w:rPr>
+    </w:lvl>
+    <w:lvl w:ilvl="5">
+      <w:start w:val="1"/>
+      <w:numFmt w:val="decimal"/>
+      <w:lvlText w:val="%1.%2.%3.%4.%5.%6"/>
+      <w:lvlJc w:val="left"/>
+      <w:pPr>
+        <w:ind w:left="2880" w:hanging="1080"/>
+      </w:pPr>
+      <w:rPr>
+        <w:rFonts w:hint="default"/>
+      </w:rPr>
+    </w:lvl>
+    <w:lvl w:ilvl="6">
+      <w:start w:val="1"/>
+      <w:numFmt w:val="decimal"/>
+      <w:lvlText w:val="%1.%2.%3.%4.%5.%6.%7"/>
+      <w:lvlJc w:val="left"/>
+      <w:pPr>
+        <w:ind w:left="3600" w:hanging="1440"/>
+      </w:pPr>
+      <w:rPr>
+        <w:rFonts w:hint="default"/>
+      </w:rPr>
+    </w:lvl>
+    <w:lvl w:ilvl="7">
+      <w:start w:val="1"/>
+      <w:numFmt w:val="decimal"/>
+      <w:lvlText w:val="%1.%2.%3.%4.%5.%6.%7.%8"/>
+      <w:lvlJc w:val="left"/>
+      <w:pPr>
+        <w:ind w:left="3960" w:hanging="1440"/>
+      </w:pPr>
+      <w:rPr>
+        <w:rFonts w:hint="default"/>
+      </w:rPr>
+    </w:lvl>
+    <w:lvl w:ilvl="8">
+      <w:start w:val="1"/>
+      <w:numFmt w:val="decimal"/>
+      <w:lvlText w:val="%1.%2.%3.%4.%5.%6.%7.%8.%9"/>
+      <w:lvlJc w:val="left"/>
+      <w:pPr>
+        <w:ind w:left="4680" w:hanging="1800"/>
+      </w:pPr>
+      <w:rPr>
+        <w:rFonts w:hint="default"/>
+      </w:rPr>
+    </w:lvl>
+  </w:abstractNum>
+  <w:abstractNum w:abstractNumId="13" w15:restartNumberingAfterBreak="0">
     <w:nsid w:val="6C66661B"/>
     <w:multiLevelType w:val="multilevel"/>
-    <w:tmpl w:val="C0FC31A0"/>
+    <w:tmpl w:val="33DE4252"/>
     <w:lvl w:ilvl="0">
       <w:start w:val="1"/>
       <w:numFmt w:val="decimal"/>
@@ -5897,7 +6162,7 @@
       </w:rPr>
     </w:lvl>
   </w:abstractNum>
-  <w:abstractNum w:abstractNumId="13" w15:restartNumberingAfterBreak="0">
+  <w:abstractNum w:abstractNumId="14" w15:restartNumberingAfterBreak="0">
     <w:nsid w:val="7641604E"/>
     <w:multiLevelType w:val="multilevel"/>
     <w:tmpl w:val="BD76D64E"/>
@@ -6023,7 +6288,7 @@
     <w:abstractNumId w:val="1"/>
   </w:num>
   <w:num w:numId="5">
-    <w:abstractNumId w:val="13"/>
+    <w:abstractNumId w:val="14"/>
   </w:num>
   <w:num w:numId="6">
     <w:abstractNumId w:val="9"/>
@@ -6047,10 +6312,13 @@
     <w:abstractNumId w:val="6"/>
   </w:num>
   <w:num w:numId="13">
-    <w:abstractNumId w:val="12"/>
+    <w:abstractNumId w:val="13"/>
   </w:num>
   <w:num w:numId="14">
     <w:abstractNumId w:val="0"/>
+  </w:num>
+  <w:num w:numId="15">
+    <w:abstractNumId w:val="12"/>
   </w:num>
 </w:numbering>
 </file>

</xml_diff>